<commit_message>
Ultima actualización (comparación de fichas)
</commit_message>
<xml_diff>
--- a/docs/Descripcion de Funcionalidad (Historial).docx
+++ b/docs/Descripcion de Funcionalidad (Historial).docx
@@ -553,10 +553,10 @@
           <w:lang w:eastAsia="es-CL"/>
         </w:rPr>
         <w:drawing>
-          <wp:inline distT="0" distB="0" distL="0" distR="0" wp14:anchorId="11916002" wp14:editId="78E35427">
-            <wp:extent cx="5627773" cy="3216254"/>
-            <wp:effectExtent l="0" t="0" r="0" b="3810"/>
-            <wp:docPr id="6" name="Imagen 6"/>
+          <wp:inline distT="0" distB="0" distL="0" distR="0" wp14:anchorId="09B694F3" wp14:editId="292A7BC3">
+            <wp:extent cx="5752723" cy="2905125"/>
+            <wp:effectExtent l="0" t="0" r="635" b="0"/>
+            <wp:docPr id="2" name="Imagen 2"/>
             <wp:cNvGraphicFramePr>
               <a:graphicFrameLocks xmlns:a="http://schemas.openxmlformats.org/drawingml/2006/main" noChangeAspect="1"/>
             </wp:cNvGraphicFramePr>
@@ -581,7 +581,7 @@
                   <pic:spPr bwMode="auto">
                     <a:xfrm>
                       <a:off x="0" y="0"/>
-                      <a:ext cx="5658162" cy="3233621"/>
+                      <a:ext cx="5771054" cy="2914382"/>
                     </a:xfrm>
                     <a:prstGeom prst="rect">
                       <a:avLst/>
@@ -3661,8 +3661,6 @@
       <w:r>
         <w:t>Closet</w:t>
       </w:r>
-      <w:bookmarkStart w:id="0" w:name="_GoBack"/>
-      <w:bookmarkEnd w:id="0"/>
       <w:r>
         <w:t xml:space="preserve">, </w:t>
       </w:r>
@@ -4835,6 +4833,604 @@
       <w:r>
         <w:t>El grafico permite que sean exportados los datos (CSV, XLS) o directamente la imagen a distintos formatos (PNG, JPEG, PDF, SVG)</w:t>
       </w:r>
+      <w:r>
+        <w:t>.</w:t>
+      </w:r>
+    </w:p>
+    <w:p>
+      <w:pPr>
+        <w:pStyle w:val="Prrafodelista"/>
+        <w:jc w:val="both"/>
+      </w:pPr>
+    </w:p>
+    <w:p>
+      <w:pPr>
+        <w:pStyle w:val="Prrafodelista"/>
+        <w:numPr>
+          <w:ilvl w:val="0"/>
+          <w:numId w:val="25"/>
+        </w:numPr>
+        <w:ind w:left="284" w:hanging="284"/>
+        <w:jc w:val="both"/>
+      </w:pPr>
+      <w:r>
+        <w:rPr>
+          <w:b/>
+        </w:rPr>
+        <w:t>Comparación entre Fichas</w:t>
+      </w:r>
+      <w:r>
+        <w:rPr>
+          <w:b/>
+        </w:rPr>
+        <w:t>:</w:t>
+      </w:r>
+      <w:r>
+        <w:t xml:space="preserve"> Desde esta opción el usuario puede </w:t>
+      </w:r>
+      <w:r>
+        <w:t>comparar dos fichas de la misma residencia.</w:t>
+      </w:r>
+    </w:p>
+    <w:p>
+      <w:pPr>
+        <w:jc w:val="center"/>
+      </w:pPr>
+      <w:bookmarkStart w:id="0" w:name="_GoBack"/>
+      <w:r>
+        <w:rPr>
+          <w:noProof/>
+          <w:lang w:eastAsia="es-CL"/>
+        </w:rPr>
+        <w:drawing>
+          <wp:inline distT="0" distB="0" distL="0" distR="0" wp14:anchorId="776198AE" wp14:editId="69893496">
+            <wp:extent cx="5459870" cy="2609850"/>
+            <wp:effectExtent l="0" t="0" r="7620" b="0"/>
+            <wp:docPr id="3" name="Imagen 3"/>
+            <wp:cNvGraphicFramePr>
+              <a:graphicFrameLocks xmlns:a="http://schemas.openxmlformats.org/drawingml/2006/main" noChangeAspect="1"/>
+            </wp:cNvGraphicFramePr>
+            <a:graphic xmlns:a="http://schemas.openxmlformats.org/drawingml/2006/main">
+              <a:graphicData uri="http://schemas.openxmlformats.org/drawingml/2006/picture">
+                <pic:pic xmlns:pic="http://schemas.openxmlformats.org/drawingml/2006/picture">
+                  <pic:nvPicPr>
+                    <pic:cNvPr id="1" name=""/>
+                    <pic:cNvPicPr/>
+                  </pic:nvPicPr>
+                  <pic:blipFill rotWithShape="1">
+                    <a:blip r:embed="rId32" cstate="screen">
+                      <a:extLst>
+                        <a:ext uri="{28A0092B-C50C-407E-A947-70E740481C1C}">
+                          <a14:useLocalDpi xmlns:a14="http://schemas.microsoft.com/office/drawing/2010/main"/>
+                        </a:ext>
+                      </a:extLst>
+                    </a:blip>
+                    <a:srcRect/>
+                    <a:stretch/>
+                  </pic:blipFill>
+                  <pic:spPr bwMode="auto">
+                    <a:xfrm>
+                      <a:off x="0" y="0"/>
+                      <a:ext cx="5476430" cy="2617766"/>
+                    </a:xfrm>
+                    <a:prstGeom prst="rect">
+                      <a:avLst/>
+                    </a:prstGeom>
+                    <a:ln>
+                      <a:noFill/>
+                    </a:ln>
+                    <a:extLst>
+                      <a:ext uri="{53640926-AAD7-44D8-BBD7-CCE9431645EC}">
+                        <a14:shadowObscured xmlns:a14="http://schemas.microsoft.com/office/drawing/2010/main"/>
+                      </a:ext>
+                    </a:extLst>
+                  </pic:spPr>
+                </pic:pic>
+              </a:graphicData>
+            </a:graphic>
+          </wp:inline>
+        </w:drawing>
+      </w:r>
+      <w:bookmarkEnd w:id="0"/>
+    </w:p>
+    <w:p>
+      <w:pPr>
+        <w:pStyle w:val="Prrafodelista"/>
+        <w:numPr>
+          <w:ilvl w:val="0"/>
+          <w:numId w:val="27"/>
+        </w:numPr>
+        <w:jc w:val="both"/>
+      </w:pPr>
+      <w:r>
+        <w:t>El formulario solicita que debe escogerse institución y proyecto para poder hacer clic en el botón “Buscar” o en el botón “Comparar”.</w:t>
+      </w:r>
+    </w:p>
+    <w:p>
+      <w:pPr>
+        <w:pStyle w:val="Prrafodelista"/>
+        <w:numPr>
+          <w:ilvl w:val="0"/>
+          <w:numId w:val="27"/>
+        </w:numPr>
+        <w:jc w:val="both"/>
+      </w:pPr>
+      <w:r>
+        <w:t>Luego de introducir los parámetros de búsqueda y hacer clic en el botón “Buscar” se muestra la siguiente pantalla:</w:t>
+      </w:r>
+    </w:p>
+    <w:p>
+      <w:pPr>
+        <w:jc w:val="center"/>
+      </w:pPr>
+      <w:r>
+        <w:rPr>
+          <w:noProof/>
+          <w:lang w:eastAsia="es-CL"/>
+        </w:rPr>
+        <w:lastRenderedPageBreak/>
+        <w:drawing>
+          <wp:inline distT="0" distB="0" distL="0" distR="0" wp14:anchorId="5956A97D" wp14:editId="5CCC846A">
+            <wp:extent cx="5056949" cy="3609975"/>
+            <wp:effectExtent l="0" t="0" r="0" b="0"/>
+            <wp:docPr id="5" name="Imagen 5"/>
+            <wp:cNvGraphicFramePr>
+              <a:graphicFrameLocks xmlns:a="http://schemas.openxmlformats.org/drawingml/2006/main" noChangeAspect="1"/>
+            </wp:cNvGraphicFramePr>
+            <a:graphic xmlns:a="http://schemas.openxmlformats.org/drawingml/2006/main">
+              <a:graphicData uri="http://schemas.openxmlformats.org/drawingml/2006/picture">
+                <pic:pic xmlns:pic="http://schemas.openxmlformats.org/drawingml/2006/picture">
+                  <pic:nvPicPr>
+                    <pic:cNvPr id="1" name=""/>
+                    <pic:cNvPicPr/>
+                  </pic:nvPicPr>
+                  <pic:blipFill rotWithShape="1">
+                    <a:blip r:embed="rId33" cstate="screen">
+                      <a:extLst>
+                        <a:ext uri="{28A0092B-C50C-407E-A947-70E740481C1C}">
+                          <a14:useLocalDpi xmlns:a14="http://schemas.microsoft.com/office/drawing/2010/main"/>
+                        </a:ext>
+                      </a:extLst>
+                    </a:blip>
+                    <a:srcRect/>
+                    <a:stretch/>
+                  </pic:blipFill>
+                  <pic:spPr bwMode="auto">
+                    <a:xfrm>
+                      <a:off x="0" y="0"/>
+                      <a:ext cx="5080067" cy="3626478"/>
+                    </a:xfrm>
+                    <a:prstGeom prst="rect">
+                      <a:avLst/>
+                    </a:prstGeom>
+                    <a:ln>
+                      <a:noFill/>
+                    </a:ln>
+                    <a:extLst>
+                      <a:ext uri="{53640926-AAD7-44D8-BBD7-CCE9431645EC}">
+                        <a14:shadowObscured xmlns:a14="http://schemas.microsoft.com/office/drawing/2010/main"/>
+                      </a:ext>
+                    </a:extLst>
+                  </pic:spPr>
+                </pic:pic>
+              </a:graphicData>
+            </a:graphic>
+          </wp:inline>
+        </w:drawing>
+      </w:r>
+    </w:p>
+    <w:p>
+      <w:pPr>
+        <w:pStyle w:val="Prrafodelista"/>
+        <w:numPr>
+          <w:ilvl w:val="0"/>
+          <w:numId w:val="27"/>
+        </w:numPr>
+        <w:jc w:val="both"/>
+      </w:pPr>
+      <w:r>
+        <w:t xml:space="preserve">El formulario </w:t>
+      </w:r>
+      <w:r>
+        <w:t>solo permite seleccionar dos (2) fichas, en caso contrario ofrece el siguiente mensaje:</w:t>
+      </w:r>
+    </w:p>
+    <w:p>
+      <w:pPr>
+        <w:jc w:val="center"/>
+      </w:pPr>
+      <w:r>
+        <w:rPr>
+          <w:noProof/>
+          <w:lang w:eastAsia="es-CL"/>
+        </w:rPr>
+        <w:drawing>
+          <wp:inline distT="0" distB="0" distL="0" distR="0" wp14:anchorId="69A1FE55" wp14:editId="3CF54806">
+            <wp:extent cx="5393267" cy="3733800"/>
+            <wp:effectExtent l="0" t="0" r="0" b="0"/>
+            <wp:docPr id="7" name="Imagen 7"/>
+            <wp:cNvGraphicFramePr>
+              <a:graphicFrameLocks xmlns:a="http://schemas.openxmlformats.org/drawingml/2006/main" noChangeAspect="1"/>
+            </wp:cNvGraphicFramePr>
+            <a:graphic xmlns:a="http://schemas.openxmlformats.org/drawingml/2006/main">
+              <a:graphicData uri="http://schemas.openxmlformats.org/drawingml/2006/picture">
+                <pic:pic xmlns:pic="http://schemas.openxmlformats.org/drawingml/2006/picture">
+                  <pic:nvPicPr>
+                    <pic:cNvPr id="1" name=""/>
+                    <pic:cNvPicPr/>
+                  </pic:nvPicPr>
+                  <pic:blipFill rotWithShape="1">
+                    <a:blip r:embed="rId34" cstate="screen">
+                      <a:extLst>
+                        <a:ext uri="{28A0092B-C50C-407E-A947-70E740481C1C}">
+                          <a14:useLocalDpi xmlns:a14="http://schemas.microsoft.com/office/drawing/2010/main"/>
+                        </a:ext>
+                      </a:extLst>
+                    </a:blip>
+                    <a:srcRect/>
+                    <a:stretch/>
+                  </pic:blipFill>
+                  <pic:spPr bwMode="auto">
+                    <a:xfrm>
+                      <a:off x="0" y="0"/>
+                      <a:ext cx="5408283" cy="3744195"/>
+                    </a:xfrm>
+                    <a:prstGeom prst="rect">
+                      <a:avLst/>
+                    </a:prstGeom>
+                    <a:ln>
+                      <a:noFill/>
+                    </a:ln>
+                    <a:extLst>
+                      <a:ext uri="{53640926-AAD7-44D8-BBD7-CCE9431645EC}">
+                        <a14:shadowObscured xmlns:a14="http://schemas.microsoft.com/office/drawing/2010/main"/>
+                      </a:ext>
+                    </a:extLst>
+                  </pic:spPr>
+                </pic:pic>
+              </a:graphicData>
+            </a:graphic>
+          </wp:inline>
+        </w:drawing>
+      </w:r>
+    </w:p>
+    <w:p>
+      <w:pPr>
+        <w:pStyle w:val="Prrafodelista"/>
+        <w:numPr>
+          <w:ilvl w:val="0"/>
+          <w:numId w:val="27"/>
+        </w:numPr>
+        <w:jc w:val="both"/>
+      </w:pPr>
+      <w:r>
+        <w:lastRenderedPageBreak/>
+        <w:t>Luego de hacer clic en “Comparar” se deben esperar unos segundos a que se carguen los datos de las (2) dos fichas y se calculen las diferencias entre ambas. Luego de esto se muestra la siguiente pantalla.</w:t>
+      </w:r>
+    </w:p>
+    <w:p>
+      <w:pPr>
+        <w:jc w:val="center"/>
+      </w:pPr>
+      <w:r>
+        <w:rPr>
+          <w:noProof/>
+          <w:lang w:eastAsia="es-CL"/>
+        </w:rPr>
+        <w:drawing>
+          <wp:inline distT="0" distB="0" distL="0" distR="0" wp14:anchorId="7457506B" wp14:editId="50107630">
+            <wp:extent cx="5600129" cy="2276475"/>
+            <wp:effectExtent l="0" t="0" r="635" b="0"/>
+            <wp:docPr id="8" name="Imagen 8"/>
+            <wp:cNvGraphicFramePr>
+              <a:graphicFrameLocks xmlns:a="http://schemas.openxmlformats.org/drawingml/2006/main" noChangeAspect="1"/>
+            </wp:cNvGraphicFramePr>
+            <a:graphic xmlns:a="http://schemas.openxmlformats.org/drawingml/2006/main">
+              <a:graphicData uri="http://schemas.openxmlformats.org/drawingml/2006/picture">
+                <pic:pic xmlns:pic="http://schemas.openxmlformats.org/drawingml/2006/picture">
+                  <pic:nvPicPr>
+                    <pic:cNvPr id="1" name=""/>
+                    <pic:cNvPicPr/>
+                  </pic:nvPicPr>
+                  <pic:blipFill rotWithShape="1">
+                    <a:blip r:embed="rId35" cstate="screen">
+                      <a:extLst>
+                        <a:ext uri="{28A0092B-C50C-407E-A947-70E740481C1C}">
+                          <a14:useLocalDpi xmlns:a14="http://schemas.microsoft.com/office/drawing/2010/main"/>
+                        </a:ext>
+                      </a:extLst>
+                    </a:blip>
+                    <a:srcRect/>
+                    <a:stretch/>
+                  </pic:blipFill>
+                  <pic:spPr bwMode="auto">
+                    <a:xfrm>
+                      <a:off x="0" y="0"/>
+                      <a:ext cx="5610205" cy="2280571"/>
+                    </a:xfrm>
+                    <a:prstGeom prst="rect">
+                      <a:avLst/>
+                    </a:prstGeom>
+                    <a:ln>
+                      <a:noFill/>
+                    </a:ln>
+                    <a:extLst>
+                      <a:ext uri="{53640926-AAD7-44D8-BBD7-CCE9431645EC}">
+                        <a14:shadowObscured xmlns:a14="http://schemas.microsoft.com/office/drawing/2010/main"/>
+                      </a:ext>
+                    </a:extLst>
+                  </pic:spPr>
+                </pic:pic>
+              </a:graphicData>
+            </a:graphic>
+          </wp:inline>
+        </w:drawing>
+      </w:r>
+    </w:p>
+    <w:p>
+      <w:pPr>
+        <w:pStyle w:val="Prrafodelista"/>
+        <w:numPr>
+          <w:ilvl w:val="0"/>
+          <w:numId w:val="27"/>
+        </w:numPr>
+        <w:rPr>
+          <w:b/>
+        </w:rPr>
+      </w:pPr>
+      <w:r>
+        <w:rPr>
+          <w:b/>
+        </w:rPr>
+        <w:t>Ficha N° 1</w:t>
+      </w:r>
+    </w:p>
+    <w:p>
+      <w:pPr>
+        <w:jc w:val="center"/>
+      </w:pPr>
+      <w:r>
+        <w:rPr>
+          <w:noProof/>
+          <w:lang w:eastAsia="es-CL"/>
+        </w:rPr>
+        <w:drawing>
+          <wp:inline distT="0" distB="0" distL="0" distR="0" wp14:anchorId="661C9256" wp14:editId="60CE74D6">
+            <wp:extent cx="5270929" cy="4333875"/>
+            <wp:effectExtent l="0" t="0" r="6350" b="0"/>
+            <wp:docPr id="13" name="Imagen 13"/>
+            <wp:cNvGraphicFramePr>
+              <a:graphicFrameLocks xmlns:a="http://schemas.openxmlformats.org/drawingml/2006/main" noChangeAspect="1"/>
+            </wp:cNvGraphicFramePr>
+            <a:graphic xmlns:a="http://schemas.openxmlformats.org/drawingml/2006/main">
+              <a:graphicData uri="http://schemas.openxmlformats.org/drawingml/2006/picture">
+                <pic:pic xmlns:pic="http://schemas.openxmlformats.org/drawingml/2006/picture">
+                  <pic:nvPicPr>
+                    <pic:cNvPr id="1" name=""/>
+                    <pic:cNvPicPr/>
+                  </pic:nvPicPr>
+                  <pic:blipFill rotWithShape="1">
+                    <a:blip r:embed="rId36" cstate="screen">
+                      <a:extLst>
+                        <a:ext uri="{28A0092B-C50C-407E-A947-70E740481C1C}">
+                          <a14:useLocalDpi xmlns:a14="http://schemas.microsoft.com/office/drawing/2010/main"/>
+                        </a:ext>
+                      </a:extLst>
+                    </a:blip>
+                    <a:srcRect/>
+                    <a:stretch/>
+                  </pic:blipFill>
+                  <pic:spPr bwMode="auto">
+                    <a:xfrm>
+                      <a:off x="0" y="0"/>
+                      <a:ext cx="5282992" cy="4343793"/>
+                    </a:xfrm>
+                    <a:prstGeom prst="rect">
+                      <a:avLst/>
+                    </a:prstGeom>
+                    <a:ln>
+                      <a:noFill/>
+                    </a:ln>
+                    <a:extLst>
+                      <a:ext uri="{53640926-AAD7-44D8-BBD7-CCE9431645EC}">
+                        <a14:shadowObscured xmlns:a14="http://schemas.microsoft.com/office/drawing/2010/main"/>
+                      </a:ext>
+                    </a:extLst>
+                  </pic:spPr>
+                </pic:pic>
+              </a:graphicData>
+            </a:graphic>
+          </wp:inline>
+        </w:drawing>
+      </w:r>
+    </w:p>
+    <w:p>
+      <w:pPr>
+        <w:jc w:val="center"/>
+      </w:pPr>
+    </w:p>
+    <w:p>
+      <w:pPr>
+        <w:jc w:val="center"/>
+      </w:pPr>
+    </w:p>
+    <w:p>
+      <w:pPr>
+        <w:pStyle w:val="Prrafodelista"/>
+        <w:numPr>
+          <w:ilvl w:val="0"/>
+          <w:numId w:val="27"/>
+        </w:numPr>
+        <w:rPr>
+          <w:b/>
+        </w:rPr>
+      </w:pPr>
+      <w:r>
+        <w:rPr>
+          <w:b/>
+        </w:rPr>
+        <w:lastRenderedPageBreak/>
+        <w:t xml:space="preserve">Ficha N° </w:t>
+      </w:r>
+      <w:r>
+        <w:rPr>
+          <w:b/>
+        </w:rPr>
+        <w:t>2</w:t>
+      </w:r>
+    </w:p>
+    <w:p>
+      <w:pPr>
+        <w:pStyle w:val="Prrafodelista"/>
+        <w:ind w:left="0"/>
+        <w:jc w:val="center"/>
+      </w:pPr>
+      <w:r>
+        <w:rPr>
+          <w:noProof/>
+          <w:lang w:eastAsia="es-CL"/>
+        </w:rPr>
+        <w:drawing>
+          <wp:inline distT="0" distB="0" distL="0" distR="0" wp14:anchorId="229B39AD" wp14:editId="35D161F2">
+            <wp:extent cx="4514215" cy="3783218"/>
+            <wp:effectExtent l="0" t="0" r="635" b="8255"/>
+            <wp:docPr id="15" name="Imagen 15"/>
+            <wp:cNvGraphicFramePr>
+              <a:graphicFrameLocks xmlns:a="http://schemas.openxmlformats.org/drawingml/2006/main" noChangeAspect="1"/>
+            </wp:cNvGraphicFramePr>
+            <a:graphic xmlns:a="http://schemas.openxmlformats.org/drawingml/2006/main">
+              <a:graphicData uri="http://schemas.openxmlformats.org/drawingml/2006/picture">
+                <pic:pic xmlns:pic="http://schemas.openxmlformats.org/drawingml/2006/picture">
+                  <pic:nvPicPr>
+                    <pic:cNvPr id="1" name=""/>
+                    <pic:cNvPicPr/>
+                  </pic:nvPicPr>
+                  <pic:blipFill rotWithShape="1">
+                    <a:blip r:embed="rId37" cstate="screen">
+                      <a:extLst>
+                        <a:ext uri="{28A0092B-C50C-407E-A947-70E740481C1C}">
+                          <a14:useLocalDpi xmlns:a14="http://schemas.microsoft.com/office/drawing/2010/main"/>
+                        </a:ext>
+                      </a:extLst>
+                    </a:blip>
+                    <a:srcRect/>
+                    <a:stretch/>
+                  </pic:blipFill>
+                  <pic:spPr bwMode="auto">
+                    <a:xfrm>
+                      <a:off x="0" y="0"/>
+                      <a:ext cx="4529119" cy="3795709"/>
+                    </a:xfrm>
+                    <a:prstGeom prst="rect">
+                      <a:avLst/>
+                    </a:prstGeom>
+                    <a:ln>
+                      <a:noFill/>
+                    </a:ln>
+                    <a:extLst>
+                      <a:ext uri="{53640926-AAD7-44D8-BBD7-CCE9431645EC}">
+                        <a14:shadowObscured xmlns:a14="http://schemas.microsoft.com/office/drawing/2010/main"/>
+                      </a:ext>
+                    </a:extLst>
+                  </pic:spPr>
+                </pic:pic>
+              </a:graphicData>
+            </a:graphic>
+          </wp:inline>
+        </w:drawing>
+      </w:r>
+    </w:p>
+    <w:p>
+      <w:pPr>
+        <w:pStyle w:val="Prrafodelista"/>
+        <w:ind w:left="0"/>
+        <w:jc w:val="right"/>
+      </w:pPr>
+    </w:p>
+    <w:p>
+      <w:pPr>
+        <w:pStyle w:val="Prrafodelista"/>
+        <w:numPr>
+          <w:ilvl w:val="0"/>
+          <w:numId w:val="27"/>
+        </w:numPr>
+      </w:pPr>
+      <w:r>
+        <w:rPr>
+          <w:b/>
+        </w:rPr>
+        <w:t>Comparación</w:t>
+      </w:r>
+      <w:r>
+        <w:rPr>
+          <w:b/>
+        </w:rPr>
+        <w:t>:</w:t>
+      </w:r>
+      <w:r>
+        <w:t xml:space="preserve"> Solo muestra campos con diferencias</w:t>
+      </w:r>
+    </w:p>
+    <w:p>
+      <w:pPr>
+        <w:pStyle w:val="Prrafodelista"/>
+        <w:ind w:left="0"/>
+        <w:jc w:val="center"/>
+      </w:pPr>
+      <w:r>
+        <w:rPr>
+          <w:noProof/>
+          <w:lang w:eastAsia="es-CL"/>
+        </w:rPr>
+        <w:drawing>
+          <wp:inline distT="0" distB="0" distL="0" distR="0" wp14:anchorId="1F872AA6" wp14:editId="4CB6D7A9">
+            <wp:extent cx="4495996" cy="3667125"/>
+            <wp:effectExtent l="0" t="0" r="0" b="0"/>
+            <wp:docPr id="16" name="Imagen 16"/>
+            <wp:cNvGraphicFramePr>
+              <a:graphicFrameLocks xmlns:a="http://schemas.openxmlformats.org/drawingml/2006/main" noChangeAspect="1"/>
+            </wp:cNvGraphicFramePr>
+            <a:graphic xmlns:a="http://schemas.openxmlformats.org/drawingml/2006/main">
+              <a:graphicData uri="http://schemas.openxmlformats.org/drawingml/2006/picture">
+                <pic:pic xmlns:pic="http://schemas.openxmlformats.org/drawingml/2006/picture">
+                  <pic:nvPicPr>
+                    <pic:cNvPr id="1" name=""/>
+                    <pic:cNvPicPr/>
+                  </pic:nvPicPr>
+                  <pic:blipFill rotWithShape="1">
+                    <a:blip r:embed="rId38" cstate="screen">
+                      <a:extLst>
+                        <a:ext uri="{28A0092B-C50C-407E-A947-70E740481C1C}">
+                          <a14:useLocalDpi xmlns:a14="http://schemas.microsoft.com/office/drawing/2010/main"/>
+                        </a:ext>
+                      </a:extLst>
+                    </a:blip>
+                    <a:srcRect/>
+                    <a:stretch/>
+                  </pic:blipFill>
+                  <pic:spPr bwMode="auto">
+                    <a:xfrm>
+                      <a:off x="0" y="0"/>
+                      <a:ext cx="4506443" cy="3675646"/>
+                    </a:xfrm>
+                    <a:prstGeom prst="rect">
+                      <a:avLst/>
+                    </a:prstGeom>
+                    <a:ln>
+                      <a:noFill/>
+                    </a:ln>
+                    <a:extLst>
+                      <a:ext uri="{53640926-AAD7-44D8-BBD7-CCE9431645EC}">
+                        <a14:shadowObscured xmlns:a14="http://schemas.microsoft.com/office/drawing/2010/main"/>
+                      </a:ext>
+                    </a:extLst>
+                  </pic:spPr>
+                </pic:pic>
+              </a:graphicData>
+            </a:graphic>
+          </wp:inline>
+        </w:drawing>
+      </w:r>
     </w:p>
     <w:sectPr>
       <w:pgSz w:w="12240" w:h="15840"/>
@@ -4849,6 +5445,92 @@
 <file path=word/numbering.xml><?xml version="1.0" encoding="utf-8"?>
 <w:numbering xmlns:wpc="http://schemas.microsoft.com/office/word/2010/wordprocessingCanvas" xmlns:cx="http://schemas.microsoft.com/office/drawing/2014/chartex" xmlns:cx1="http://schemas.microsoft.com/office/drawing/2015/9/8/chartex" xmlns:mc="http://schemas.openxmlformats.org/markup-compatibility/2006" xmlns:o="urn:schemas-microsoft-com:office:office" xmlns:r="http://schemas.openxmlformats.org/officeDocument/2006/relationships" xmlns:m="http://schemas.openxmlformats.org/officeDocument/2006/math" xmlns:v="urn:schemas-microsoft-com:vml" xmlns:wp14="http://schemas.microsoft.com/office/word/2010/wordprocessingDrawing" xmlns:wp="http://schemas.openxmlformats.org/drawingml/2006/wordprocessingDrawing" xmlns:w10="urn:schemas-microsoft-com:office:word" xmlns:w="http://schemas.openxmlformats.org/wordprocessingml/2006/main" xmlns:w14="http://schemas.microsoft.com/office/word/2010/wordml" xmlns:w15="http://schemas.microsoft.com/office/word/2012/wordml" xmlns:w16se="http://schemas.microsoft.com/office/word/2015/wordml/symex" xmlns:wpg="http://schemas.microsoft.com/office/word/2010/wordprocessingGroup" xmlns:wpi="http://schemas.microsoft.com/office/word/2010/wordprocessingInk" xmlns:wne="http://schemas.microsoft.com/office/word/2006/wordml" xmlns:wps="http://schemas.microsoft.com/office/word/2010/wordprocessingShape" mc:Ignorable="w14 w15 w16se wp14">
   <w:abstractNum w:abstractNumId="0" w15:restartNumberingAfterBreak="0">
+    <w:nsid w:val="028841A8"/>
+    <w:multiLevelType w:val="hybridMultilevel"/>
+    <w:tmpl w:val="0D2E1150"/>
+    <w:lvl w:ilvl="0" w:tplc="340A000F">
+      <w:start w:val="1"/>
+      <w:numFmt w:val="decimal"/>
+      <w:lvlText w:val="%1."/>
+      <w:lvlJc w:val="left"/>
+      <w:pPr>
+        <w:ind w:left="720" w:hanging="360"/>
+      </w:pPr>
+    </w:lvl>
+    <w:lvl w:ilvl="1" w:tplc="340A0019" w:tentative="1">
+      <w:start w:val="1"/>
+      <w:numFmt w:val="lowerLetter"/>
+      <w:lvlText w:val="%2."/>
+      <w:lvlJc w:val="left"/>
+      <w:pPr>
+        <w:ind w:left="1440" w:hanging="360"/>
+      </w:pPr>
+    </w:lvl>
+    <w:lvl w:ilvl="2" w:tplc="340A001B" w:tentative="1">
+      <w:start w:val="1"/>
+      <w:numFmt w:val="lowerRoman"/>
+      <w:lvlText w:val="%3."/>
+      <w:lvlJc w:val="right"/>
+      <w:pPr>
+        <w:ind w:left="2160" w:hanging="180"/>
+      </w:pPr>
+    </w:lvl>
+    <w:lvl w:ilvl="3" w:tplc="340A000F" w:tentative="1">
+      <w:start w:val="1"/>
+      <w:numFmt w:val="decimal"/>
+      <w:lvlText w:val="%4."/>
+      <w:lvlJc w:val="left"/>
+      <w:pPr>
+        <w:ind w:left="2880" w:hanging="360"/>
+      </w:pPr>
+    </w:lvl>
+    <w:lvl w:ilvl="4" w:tplc="340A0019" w:tentative="1">
+      <w:start w:val="1"/>
+      <w:numFmt w:val="lowerLetter"/>
+      <w:lvlText w:val="%5."/>
+      <w:lvlJc w:val="left"/>
+      <w:pPr>
+        <w:ind w:left="3600" w:hanging="360"/>
+      </w:pPr>
+    </w:lvl>
+    <w:lvl w:ilvl="5" w:tplc="340A001B" w:tentative="1">
+      <w:start w:val="1"/>
+      <w:numFmt w:val="lowerRoman"/>
+      <w:lvlText w:val="%6."/>
+      <w:lvlJc w:val="right"/>
+      <w:pPr>
+        <w:ind w:left="4320" w:hanging="180"/>
+      </w:pPr>
+    </w:lvl>
+    <w:lvl w:ilvl="6" w:tplc="340A000F" w:tentative="1">
+      <w:start w:val="1"/>
+      <w:numFmt w:val="decimal"/>
+      <w:lvlText w:val="%7."/>
+      <w:lvlJc w:val="left"/>
+      <w:pPr>
+        <w:ind w:left="5040" w:hanging="360"/>
+      </w:pPr>
+    </w:lvl>
+    <w:lvl w:ilvl="7" w:tplc="340A0019" w:tentative="1">
+      <w:start w:val="1"/>
+      <w:numFmt w:val="lowerLetter"/>
+      <w:lvlText w:val="%8."/>
+      <w:lvlJc w:val="left"/>
+      <w:pPr>
+        <w:ind w:left="5760" w:hanging="360"/>
+      </w:pPr>
+    </w:lvl>
+    <w:lvl w:ilvl="8" w:tplc="340A001B" w:tentative="1">
+      <w:start w:val="1"/>
+      <w:numFmt w:val="lowerRoman"/>
+      <w:lvlText w:val="%9."/>
+      <w:lvlJc w:val="right"/>
+      <w:pPr>
+        <w:ind w:left="6480" w:hanging="180"/>
+      </w:pPr>
+    </w:lvl>
+  </w:abstractNum>
+  <w:abstractNum w:abstractNumId="1" w15:restartNumberingAfterBreak="0">
     <w:nsid w:val="05BE072A"/>
     <w:multiLevelType w:val="hybridMultilevel"/>
     <w:tmpl w:val="24343B4E"/>
@@ -4934,7 +5616,7 @@
       </w:pPr>
     </w:lvl>
   </w:abstractNum>
-  <w:abstractNum w:abstractNumId="1" w15:restartNumberingAfterBreak="0">
+  <w:abstractNum w:abstractNumId="2" w15:restartNumberingAfterBreak="0">
     <w:nsid w:val="0775312C"/>
     <w:multiLevelType w:val="hybridMultilevel"/>
     <w:tmpl w:val="44AE38F6"/>
@@ -5023,7 +5705,7 @@
       </w:pPr>
     </w:lvl>
   </w:abstractNum>
-  <w:abstractNum w:abstractNumId="2" w15:restartNumberingAfterBreak="0">
+  <w:abstractNum w:abstractNumId="3" w15:restartNumberingAfterBreak="0">
     <w:nsid w:val="0A26077D"/>
     <w:multiLevelType w:val="hybridMultilevel"/>
     <w:tmpl w:val="24343B4E"/>
@@ -5109,7 +5791,7 @@
       </w:pPr>
     </w:lvl>
   </w:abstractNum>
-  <w:abstractNum w:abstractNumId="3" w15:restartNumberingAfterBreak="0">
+  <w:abstractNum w:abstractNumId="4" w15:restartNumberingAfterBreak="0">
     <w:nsid w:val="0DD2767F"/>
     <w:multiLevelType w:val="hybridMultilevel"/>
     <w:tmpl w:val="71AC3212"/>
@@ -5198,10 +5880,10 @@
       </w:pPr>
     </w:lvl>
   </w:abstractNum>
-  <w:abstractNum w:abstractNumId="4" w15:restartNumberingAfterBreak="0">
+  <w:abstractNum w:abstractNumId="5" w15:restartNumberingAfterBreak="0">
     <w:nsid w:val="15A91BF8"/>
     <w:multiLevelType w:val="hybridMultilevel"/>
-    <w:tmpl w:val="24343B4E"/>
+    <w:tmpl w:val="C22E0974"/>
     <w:lvl w:ilvl="0" w:tplc="340A000F">
       <w:start w:val="1"/>
       <w:numFmt w:val="decimal"/>
@@ -5284,7 +5966,7 @@
       </w:pPr>
     </w:lvl>
   </w:abstractNum>
-  <w:abstractNum w:abstractNumId="5" w15:restartNumberingAfterBreak="0">
+  <w:abstractNum w:abstractNumId="6" w15:restartNumberingAfterBreak="0">
     <w:nsid w:val="18F52E67"/>
     <w:multiLevelType w:val="hybridMultilevel"/>
     <w:tmpl w:val="71AC3212"/>
@@ -5373,7 +6055,7 @@
       </w:pPr>
     </w:lvl>
   </w:abstractNum>
-  <w:abstractNum w:abstractNumId="6" w15:restartNumberingAfterBreak="0">
+  <w:abstractNum w:abstractNumId="7" w15:restartNumberingAfterBreak="0">
     <w:nsid w:val="247F49FD"/>
     <w:multiLevelType w:val="hybridMultilevel"/>
     <w:tmpl w:val="24343B4E"/>
@@ -5459,7 +6141,7 @@
       </w:pPr>
     </w:lvl>
   </w:abstractNum>
-  <w:abstractNum w:abstractNumId="7" w15:restartNumberingAfterBreak="0">
+  <w:abstractNum w:abstractNumId="8" w15:restartNumberingAfterBreak="0">
     <w:nsid w:val="24965365"/>
     <w:multiLevelType w:val="hybridMultilevel"/>
     <w:tmpl w:val="24343B4E"/>
@@ -5545,7 +6227,7 @@
       </w:pPr>
     </w:lvl>
   </w:abstractNum>
-  <w:abstractNum w:abstractNumId="8" w15:restartNumberingAfterBreak="0">
+  <w:abstractNum w:abstractNumId="9" w15:restartNumberingAfterBreak="0">
     <w:nsid w:val="33632BD8"/>
     <w:multiLevelType w:val="hybridMultilevel"/>
     <w:tmpl w:val="24343B4E"/>
@@ -5631,7 +6313,7 @@
       </w:pPr>
     </w:lvl>
   </w:abstractNum>
-  <w:abstractNum w:abstractNumId="9" w15:restartNumberingAfterBreak="0">
+  <w:abstractNum w:abstractNumId="10" w15:restartNumberingAfterBreak="0">
     <w:nsid w:val="392F0CFA"/>
     <w:multiLevelType w:val="hybridMultilevel"/>
     <w:tmpl w:val="930A63BE"/>
@@ -5721,7 +6403,7 @@
       </w:pPr>
     </w:lvl>
   </w:abstractNum>
-  <w:abstractNum w:abstractNumId="10" w15:restartNumberingAfterBreak="0">
+  <w:abstractNum w:abstractNumId="11" w15:restartNumberingAfterBreak="0">
     <w:nsid w:val="3FB137A3"/>
     <w:multiLevelType w:val="hybridMultilevel"/>
     <w:tmpl w:val="67A0BE9A"/>
@@ -5834,7 +6516,7 @@
       </w:rPr>
     </w:lvl>
   </w:abstractNum>
-  <w:abstractNum w:abstractNumId="11" w15:restartNumberingAfterBreak="0">
+  <w:abstractNum w:abstractNumId="12" w15:restartNumberingAfterBreak="0">
     <w:nsid w:val="440F274B"/>
     <w:multiLevelType w:val="hybridMultilevel"/>
     <w:tmpl w:val="24343B4E"/>
@@ -5920,7 +6602,7 @@
       </w:pPr>
     </w:lvl>
   </w:abstractNum>
-  <w:abstractNum w:abstractNumId="12" w15:restartNumberingAfterBreak="0">
+  <w:abstractNum w:abstractNumId="13" w15:restartNumberingAfterBreak="0">
     <w:nsid w:val="45062C6C"/>
     <w:multiLevelType w:val="hybridMultilevel"/>
     <w:tmpl w:val="24343B4E"/>
@@ -6006,7 +6688,120 @@
       </w:pPr>
     </w:lvl>
   </w:abstractNum>
-  <w:abstractNum w:abstractNumId="13" w15:restartNumberingAfterBreak="0">
+  <w:abstractNum w:abstractNumId="14" w15:restartNumberingAfterBreak="0">
+    <w:nsid w:val="48262CB4"/>
+    <w:multiLevelType w:val="hybridMultilevel"/>
+    <w:tmpl w:val="D6C84082"/>
+    <w:lvl w:ilvl="0" w:tplc="340A0001">
+      <w:start w:val="1"/>
+      <w:numFmt w:val="bullet"/>
+      <w:lvlText w:val=""/>
+      <w:lvlJc w:val="left"/>
+      <w:pPr>
+        <w:ind w:left="720" w:hanging="360"/>
+      </w:pPr>
+      <w:rPr>
+        <w:rFonts w:ascii="Symbol" w:hAnsi="Symbol" w:hint="default"/>
+      </w:rPr>
+    </w:lvl>
+    <w:lvl w:ilvl="1" w:tplc="340A0003" w:tentative="1">
+      <w:start w:val="1"/>
+      <w:numFmt w:val="bullet"/>
+      <w:lvlText w:val="o"/>
+      <w:lvlJc w:val="left"/>
+      <w:pPr>
+        <w:ind w:left="1440" w:hanging="360"/>
+      </w:pPr>
+      <w:rPr>
+        <w:rFonts w:ascii="Courier New" w:hAnsi="Courier New" w:cs="Courier New" w:hint="default"/>
+      </w:rPr>
+    </w:lvl>
+    <w:lvl w:ilvl="2" w:tplc="340A0005" w:tentative="1">
+      <w:start w:val="1"/>
+      <w:numFmt w:val="bullet"/>
+      <w:lvlText w:val=""/>
+      <w:lvlJc w:val="left"/>
+      <w:pPr>
+        <w:ind w:left="2160" w:hanging="360"/>
+      </w:pPr>
+      <w:rPr>
+        <w:rFonts w:ascii="Wingdings" w:hAnsi="Wingdings" w:hint="default"/>
+      </w:rPr>
+    </w:lvl>
+    <w:lvl w:ilvl="3" w:tplc="340A0001" w:tentative="1">
+      <w:start w:val="1"/>
+      <w:numFmt w:val="bullet"/>
+      <w:lvlText w:val=""/>
+      <w:lvlJc w:val="left"/>
+      <w:pPr>
+        <w:ind w:left="2880" w:hanging="360"/>
+      </w:pPr>
+      <w:rPr>
+        <w:rFonts w:ascii="Symbol" w:hAnsi="Symbol" w:hint="default"/>
+      </w:rPr>
+    </w:lvl>
+    <w:lvl w:ilvl="4" w:tplc="340A0003" w:tentative="1">
+      <w:start w:val="1"/>
+      <w:numFmt w:val="bullet"/>
+      <w:lvlText w:val="o"/>
+      <w:lvlJc w:val="left"/>
+      <w:pPr>
+        <w:ind w:left="3600" w:hanging="360"/>
+      </w:pPr>
+      <w:rPr>
+        <w:rFonts w:ascii="Courier New" w:hAnsi="Courier New" w:cs="Courier New" w:hint="default"/>
+      </w:rPr>
+    </w:lvl>
+    <w:lvl w:ilvl="5" w:tplc="340A0005" w:tentative="1">
+      <w:start w:val="1"/>
+      <w:numFmt w:val="bullet"/>
+      <w:lvlText w:val=""/>
+      <w:lvlJc w:val="left"/>
+      <w:pPr>
+        <w:ind w:left="4320" w:hanging="360"/>
+      </w:pPr>
+      <w:rPr>
+        <w:rFonts w:ascii="Wingdings" w:hAnsi="Wingdings" w:hint="default"/>
+      </w:rPr>
+    </w:lvl>
+    <w:lvl w:ilvl="6" w:tplc="340A0001" w:tentative="1">
+      <w:start w:val="1"/>
+      <w:numFmt w:val="bullet"/>
+      <w:lvlText w:val=""/>
+      <w:lvlJc w:val="left"/>
+      <w:pPr>
+        <w:ind w:left="5040" w:hanging="360"/>
+      </w:pPr>
+      <w:rPr>
+        <w:rFonts w:ascii="Symbol" w:hAnsi="Symbol" w:hint="default"/>
+      </w:rPr>
+    </w:lvl>
+    <w:lvl w:ilvl="7" w:tplc="340A0003" w:tentative="1">
+      <w:start w:val="1"/>
+      <w:numFmt w:val="bullet"/>
+      <w:lvlText w:val="o"/>
+      <w:lvlJc w:val="left"/>
+      <w:pPr>
+        <w:ind w:left="5760" w:hanging="360"/>
+      </w:pPr>
+      <w:rPr>
+        <w:rFonts w:ascii="Courier New" w:hAnsi="Courier New" w:cs="Courier New" w:hint="default"/>
+      </w:rPr>
+    </w:lvl>
+    <w:lvl w:ilvl="8" w:tplc="340A0005" w:tentative="1">
+      <w:start w:val="1"/>
+      <w:numFmt w:val="bullet"/>
+      <w:lvlText w:val=""/>
+      <w:lvlJc w:val="left"/>
+      <w:pPr>
+        <w:ind w:left="6480" w:hanging="360"/>
+      </w:pPr>
+      <w:rPr>
+        <w:rFonts w:ascii="Wingdings" w:hAnsi="Wingdings" w:hint="default"/>
+      </w:rPr>
+    </w:lvl>
+  </w:abstractNum>
+  <w:abstractNum w:abstractNumId="15" w15:restartNumberingAfterBreak="0">
     <w:nsid w:val="4B6E766D"/>
     <w:multiLevelType w:val="hybridMultilevel"/>
     <w:tmpl w:val="F6642410"/>
@@ -6119,7 +6914,7 @@
       </w:rPr>
     </w:lvl>
   </w:abstractNum>
-  <w:abstractNum w:abstractNumId="14" w15:restartNumberingAfterBreak="0">
+  <w:abstractNum w:abstractNumId="16" w15:restartNumberingAfterBreak="0">
     <w:nsid w:val="4F801F99"/>
     <w:multiLevelType w:val="hybridMultilevel"/>
     <w:tmpl w:val="24343B4E"/>
@@ -6205,7 +7000,7 @@
       </w:pPr>
     </w:lvl>
   </w:abstractNum>
-  <w:abstractNum w:abstractNumId="15" w15:restartNumberingAfterBreak="0">
+  <w:abstractNum w:abstractNumId="17" w15:restartNumberingAfterBreak="0">
     <w:nsid w:val="516261E5"/>
     <w:multiLevelType w:val="hybridMultilevel"/>
     <w:tmpl w:val="24343B4E"/>
@@ -6291,7 +7086,7 @@
       </w:pPr>
     </w:lvl>
   </w:abstractNum>
-  <w:abstractNum w:abstractNumId="16" w15:restartNumberingAfterBreak="0">
+  <w:abstractNum w:abstractNumId="18" w15:restartNumberingAfterBreak="0">
     <w:nsid w:val="517C42D4"/>
     <w:multiLevelType w:val="hybridMultilevel"/>
     <w:tmpl w:val="E200B526"/>
@@ -6377,7 +7172,7 @@
       </w:pPr>
     </w:lvl>
   </w:abstractNum>
-  <w:abstractNum w:abstractNumId="17" w15:restartNumberingAfterBreak="0">
+  <w:abstractNum w:abstractNumId="19" w15:restartNumberingAfterBreak="0">
     <w:nsid w:val="528C1578"/>
     <w:multiLevelType w:val="hybridMultilevel"/>
     <w:tmpl w:val="A4C808C6"/>
@@ -6466,7 +7261,7 @@
       </w:pPr>
     </w:lvl>
   </w:abstractNum>
-  <w:abstractNum w:abstractNumId="18" w15:restartNumberingAfterBreak="0">
+  <w:abstractNum w:abstractNumId="20" w15:restartNumberingAfterBreak="0">
     <w:nsid w:val="63AF07EA"/>
     <w:multiLevelType w:val="hybridMultilevel"/>
     <w:tmpl w:val="49B877B4"/>
@@ -6579,7 +7374,7 @@
       </w:rPr>
     </w:lvl>
   </w:abstractNum>
-  <w:abstractNum w:abstractNumId="19" w15:restartNumberingAfterBreak="0">
+  <w:abstractNum w:abstractNumId="21" w15:restartNumberingAfterBreak="0">
     <w:nsid w:val="63B56772"/>
     <w:multiLevelType w:val="hybridMultilevel"/>
     <w:tmpl w:val="B8AC1D96"/>
@@ -6668,7 +7463,7 @@
       </w:pPr>
     </w:lvl>
   </w:abstractNum>
-  <w:abstractNum w:abstractNumId="20" w15:restartNumberingAfterBreak="0">
+  <w:abstractNum w:abstractNumId="22" w15:restartNumberingAfterBreak="0">
     <w:nsid w:val="67E213E0"/>
     <w:multiLevelType w:val="hybridMultilevel"/>
     <w:tmpl w:val="24343B4E"/>
@@ -6754,7 +7549,7 @@
       </w:pPr>
     </w:lvl>
   </w:abstractNum>
-  <w:abstractNum w:abstractNumId="21" w15:restartNumberingAfterBreak="0">
+  <w:abstractNum w:abstractNumId="23" w15:restartNumberingAfterBreak="0">
     <w:nsid w:val="6E307568"/>
     <w:multiLevelType w:val="hybridMultilevel"/>
     <w:tmpl w:val="24343B4E"/>
@@ -6840,7 +7635,7 @@
       </w:pPr>
     </w:lvl>
   </w:abstractNum>
-  <w:abstractNum w:abstractNumId="22" w15:restartNumberingAfterBreak="0">
+  <w:abstractNum w:abstractNumId="24" w15:restartNumberingAfterBreak="0">
     <w:nsid w:val="762E2510"/>
     <w:multiLevelType w:val="hybridMultilevel"/>
     <w:tmpl w:val="930A63BE"/>
@@ -6930,7 +7725,7 @@
       </w:pPr>
     </w:lvl>
   </w:abstractNum>
-  <w:abstractNum w:abstractNumId="23" w15:restartNumberingAfterBreak="0">
+  <w:abstractNum w:abstractNumId="25" w15:restartNumberingAfterBreak="0">
     <w:nsid w:val="76502A6D"/>
     <w:multiLevelType w:val="hybridMultilevel"/>
     <w:tmpl w:val="FCE0D940"/>
@@ -7019,7 +7814,7 @@
       </w:pPr>
     </w:lvl>
   </w:abstractNum>
-  <w:abstractNum w:abstractNumId="24" w15:restartNumberingAfterBreak="0">
+  <w:abstractNum w:abstractNumId="26" w15:restartNumberingAfterBreak="0">
     <w:nsid w:val="7A9215F0"/>
     <w:multiLevelType w:val="hybridMultilevel"/>
     <w:tmpl w:val="AC1C3A94"/>
@@ -7109,79 +7904,85 @@
     </w:lvl>
   </w:abstractNum>
   <w:num w:numId="1">
+    <w:abstractNumId w:val="26"/>
+  </w:num>
+  <w:num w:numId="2">
+    <w:abstractNumId w:val="19"/>
+  </w:num>
+  <w:num w:numId="3">
+    <w:abstractNumId w:val="2"/>
+  </w:num>
+  <w:num w:numId="4">
+    <w:abstractNumId w:val="21"/>
+  </w:num>
+  <w:num w:numId="5">
+    <w:abstractNumId w:val="18"/>
+  </w:num>
+  <w:num w:numId="6">
     <w:abstractNumId w:val="24"/>
   </w:num>
-  <w:num w:numId="2">
+  <w:num w:numId="7">
+    <w:abstractNumId w:val="10"/>
+  </w:num>
+  <w:num w:numId="8">
     <w:abstractNumId w:val="17"/>
   </w:num>
-  <w:num w:numId="3">
+  <w:num w:numId="9">
+    <w:abstractNumId w:val="11"/>
+  </w:num>
+  <w:num w:numId="10">
+    <w:abstractNumId w:val="20"/>
+  </w:num>
+  <w:num w:numId="11">
+    <w:abstractNumId w:val="9"/>
+  </w:num>
+  <w:num w:numId="12">
+    <w:abstractNumId w:val="15"/>
+  </w:num>
+  <w:num w:numId="13">
+    <w:abstractNumId w:val="25"/>
+  </w:num>
+  <w:num w:numId="14">
+    <w:abstractNumId w:val="4"/>
+  </w:num>
+  <w:num w:numId="15">
+    <w:abstractNumId w:val="6"/>
+  </w:num>
+  <w:num w:numId="16">
+    <w:abstractNumId w:val="13"/>
+  </w:num>
+  <w:num w:numId="17">
     <w:abstractNumId w:val="1"/>
   </w:num>
-  <w:num w:numId="4">
-    <w:abstractNumId w:val="19"/>
-  </w:num>
-  <w:num w:numId="5">
+  <w:num w:numId="18">
     <w:abstractNumId w:val="16"/>
   </w:num>
-  <w:num w:numId="6">
+  <w:num w:numId="19">
+    <w:abstractNumId w:val="12"/>
+  </w:num>
+  <w:num w:numId="20">
+    <w:abstractNumId w:val="3"/>
+  </w:num>
+  <w:num w:numId="21">
     <w:abstractNumId w:val="22"/>
   </w:num>
-  <w:num w:numId="7">
-    <w:abstractNumId w:val="9"/>
-  </w:num>
-  <w:num w:numId="8">
-    <w:abstractNumId w:val="15"/>
-  </w:num>
-  <w:num w:numId="9">
-    <w:abstractNumId w:val="10"/>
-  </w:num>
-  <w:num w:numId="10">
-    <w:abstractNumId w:val="18"/>
-  </w:num>
-  <w:num w:numId="11">
+  <w:num w:numId="22">
     <w:abstractNumId w:val="8"/>
   </w:num>
-  <w:num w:numId="12">
-    <w:abstractNumId w:val="13"/>
-  </w:num>
-  <w:num w:numId="13">
+  <w:num w:numId="23">
     <w:abstractNumId w:val="23"/>
   </w:num>
-  <w:num w:numId="14">
-    <w:abstractNumId w:val="3"/>
+  <w:num w:numId="24">
+    <w:abstractNumId w:val="7"/>
   </w:num>
-  <w:num w:numId="15">
+  <w:num w:numId="25">
     <w:abstractNumId w:val="5"/>
   </w:num>
-  <w:num w:numId="16">
-    <w:abstractNumId w:val="12"/>
-  </w:num>
-  <w:num w:numId="17">
+  <w:num w:numId="26">
     <w:abstractNumId w:val="0"/>
   </w:num>
-  <w:num w:numId="18">
+  <w:num w:numId="27">
     <w:abstractNumId w:val="14"/>
-  </w:num>
-  <w:num w:numId="19">
-    <w:abstractNumId w:val="11"/>
-  </w:num>
-  <w:num w:numId="20">
-    <w:abstractNumId w:val="2"/>
-  </w:num>
-  <w:num w:numId="21">
-    <w:abstractNumId w:val="20"/>
-  </w:num>
-  <w:num w:numId="22">
-    <w:abstractNumId w:val="7"/>
-  </w:num>
-  <w:num w:numId="23">
-    <w:abstractNumId w:val="21"/>
-  </w:num>
-  <w:num w:numId="24">
-    <w:abstractNumId w:val="6"/>
-  </w:num>
-  <w:num w:numId="25">
-    <w:abstractNumId w:val="4"/>
   </w:num>
 </w:numbering>
 </file>

</xml_diff>